<commit_message>
fixed typo in final description.
</commit_message>
<xml_diff>
--- a/labs/lab13/labfinal.docx
+++ b/labs/lab13/labfinal.docx
@@ -1,6 +1,6 @@
 
 <file path=word/document.xml><?xml version="1.0" encoding="utf-8"?>
-<w:document xmlns:wpc="http://schemas.microsoft.com/office/word/2010/wordprocessingCanvas" xmlns:cx="http://schemas.microsoft.com/office/drawing/2014/chartex" xmlns:cx1="http://schemas.microsoft.com/office/drawing/2015/9/8/chartex" xmlns:cx2="http://schemas.microsoft.com/office/drawing/2015/10/21/chartex" xmlns:cx3="http://schemas.microsoft.com/office/drawing/2016/5/9/chartex" xmlns:cx4="http://schemas.microsoft.com/office/drawing/2016/5/10/chartex" xmlns:cx5="http://schemas.microsoft.com/office/drawing/2016/5/11/chartex" xmlns:cx6="http://schemas.microsoft.com/office/drawing/2016/5/12/chartex" xmlns:cx7="http://schemas.microsoft.com/office/drawing/2016/5/13/chartex" xmlns:cx8="http://schemas.microsoft.com/office/drawing/2016/5/14/chartex" xmlns:mc="http://schemas.openxmlformats.org/markup-compatibility/2006" xmlns:aink="http://schemas.microsoft.com/office/drawing/2016/ink" xmlns:am3d="http://schemas.microsoft.com/office/drawing/2017/model3d" xmlns:o="urn:schemas-microsoft-com:office:office" xmlns:r="http://schemas.openxmlformats.org/officeDocument/2006/relationships" xmlns:m="http://schemas.openxmlformats.org/officeDocument/2006/math" xmlns:v="urn:schemas-microsoft-com:vml" xmlns:wp14="http://schemas.microsoft.com/office/word/2010/wordprocessingDrawing" xmlns:wp="http://schemas.openxmlformats.org/drawingml/2006/wordprocessingDrawing" xmlns:w10="urn:schemas-microsoft-com:office:word" xmlns:w="http://schemas.openxmlformats.org/wordprocessingml/2006/main" xmlns:w14="http://schemas.microsoft.com/office/word/2010/wordml" xmlns:w15="http://schemas.microsoft.com/office/word/2012/wordml" xmlns:w16cid="http://schemas.microsoft.com/office/word/2016/wordml/cid" xmlns:w16se="http://schemas.microsoft.com/office/word/2015/wordml/symex" xmlns:wpg="http://schemas.microsoft.com/office/word/2010/wordprocessingGroup" xmlns:wpi="http://schemas.microsoft.com/office/word/2010/wordprocessingInk" xmlns:wne="http://schemas.microsoft.com/office/word/2006/wordml" xmlns:wps="http://schemas.microsoft.com/office/word/2010/wordprocessingShape" mc:Ignorable="w14 w15 w16se w16cid wp14">
+<w:document xmlns:wpc="http://schemas.microsoft.com/office/word/2010/wordprocessingCanvas" xmlns:cx="http://schemas.microsoft.com/office/drawing/2014/chartex" xmlns:cx1="http://schemas.microsoft.com/office/drawing/2015/9/8/chartex" xmlns:mc="http://schemas.openxmlformats.org/markup-compatibility/2006" xmlns:o="urn:schemas-microsoft-com:office:office" xmlns:r="http://schemas.openxmlformats.org/officeDocument/2006/relationships" xmlns:m="http://schemas.openxmlformats.org/officeDocument/2006/math" xmlns:v="urn:schemas-microsoft-com:vml" xmlns:wp14="http://schemas.microsoft.com/office/word/2010/wordprocessingDrawing" xmlns:wp="http://schemas.openxmlformats.org/drawingml/2006/wordprocessingDrawing" xmlns:w10="urn:schemas-microsoft-com:office:word" xmlns:w="http://schemas.openxmlformats.org/wordprocessingml/2006/main" xmlns:w14="http://schemas.microsoft.com/office/word/2010/wordml" xmlns:w15="http://schemas.microsoft.com/office/word/2012/wordml" xmlns:w16se="http://schemas.microsoft.com/office/word/2015/wordml/symex" xmlns:wpg="http://schemas.microsoft.com/office/word/2010/wordprocessingGroup" xmlns:wpi="http://schemas.microsoft.com/office/word/2010/wordprocessingInk" xmlns:wne="http://schemas.microsoft.com/office/word/2006/wordml" xmlns:wps="http://schemas.microsoft.com/office/word/2010/wordprocessingShape" mc:Ignorable="w14 w15 w16se wp14">
   <w:body>
     <w:p>
       <w:pPr>
@@ -12,7 +12,15 @@
     </w:p>
     <w:p>
       <w:r>
-        <w:t xml:space="preserve">This programming assignment is designed to assess your Python programming proficiency.  </w:t>
+        <w:t xml:space="preserve">This programming assignment is designed to assess your </w:t>
+      </w:r>
+      <w:r>
+        <w:t>C++</w:t>
+      </w:r>
+      <w:bookmarkStart w:id="0" w:name="_GoBack"/>
+      <w:bookmarkEnd w:id="0"/>
+      <w:r>
+        <w:t xml:space="preserve"> programming proficiency.  </w:t>
       </w:r>
       <w:r>
         <w:t xml:space="preserve">The test is closed note but you are encouraged to look up and memorize the answers beforehand.  </w:t>
@@ -70,13 +78,8 @@
         <w:pStyle w:val="Heading3"/>
       </w:pPr>
       <w:r>
-        <w:t xml:space="preserve">Function #1: </w:t>
-      </w:r>
-      <w:proofErr w:type="spellStart"/>
-      <w:r>
-        <w:t>find_largest</w:t>
-      </w:r>
-      <w:proofErr w:type="spellEnd"/>
+        <w:t>Function #1: find_largest</w:t>
+      </w:r>
     </w:p>
     <w:p>
       <w:r>
@@ -89,21 +92,12 @@
         </w:rPr>
         <w:t xml:space="preserve">int </w:t>
       </w:r>
-      <w:proofErr w:type="spellStart"/>
-      <w:r>
-        <w:rPr>
-          <w:b/>
-          <w:i/>
-        </w:rPr>
-        <w:t>find_largest</w:t>
-      </w:r>
-      <w:proofErr w:type="spellEnd"/>
-      <w:r>
-        <w:rPr>
-          <w:b/>
-          <w:i/>
-        </w:rPr>
-        <w:t>(</w:t>
+      <w:r>
+        <w:rPr>
+          <w:b/>
+          <w:i/>
+        </w:rPr>
+        <w:t>find_largest(</w:t>
       </w:r>
       <w:r>
         <w:rPr>
@@ -126,32 +120,15 @@
         </w:rPr>
         <w:t xml:space="preserve"> </w:t>
       </w:r>
-      <w:proofErr w:type="spellStart"/>
-      <w:r>
-        <w:rPr>
-          <w:b/>
-          <w:i/>
-        </w:rPr>
-        <w:t>some_list</w:t>
-      </w:r>
-      <w:proofErr w:type="spellEnd"/>
-      <w:r>
-        <w:rPr>
-          <w:b/>
-          <w:i/>
-        </w:rPr>
-        <w:t>)</w:t>
-      </w:r>
-      <w:r>
-        <w:t xml:space="preserve"> that finds the largest number present in </w:t>
-      </w:r>
-      <w:proofErr w:type="spellStart"/>
-      <w:r>
-        <w:t>some_list</w:t>
-      </w:r>
-      <w:proofErr w:type="spellEnd"/>
-      <w:r>
-        <w:t xml:space="preserve">.  </w:t>
+      <w:r>
+        <w:rPr>
+          <w:b/>
+          <w:i/>
+        </w:rPr>
+        <w:t>some_list)</w:t>
+      </w:r>
+      <w:r>
+        <w:t xml:space="preserve"> that finds the largest number present in some_list.  </w:t>
       </w:r>
     </w:p>
     <w:p>
@@ -183,16 +160,8 @@
               <w:rPr>
                 <w:rFonts w:ascii="Consolas" w:hAnsi="Consolas" w:cs="Consolas"/>
               </w:rPr>
-              <w:t xml:space="preserve">vector&lt;int&gt; </w:t>
-            </w:r>
-            <w:proofErr w:type="gramStart"/>
-            <w:r>
-              <w:rPr>
-                <w:rFonts w:ascii="Consolas" w:hAnsi="Consolas" w:cs="Consolas"/>
-              </w:rPr>
-              <w:t>data{</w:t>
-            </w:r>
-            <w:proofErr w:type="gramEnd"/>
+              <w:t>vector&lt;int&gt; data{</w:t>
+            </w:r>
             <w:r>
               <w:rPr>
                 <w:rFonts w:ascii="Consolas" w:hAnsi="Consolas" w:cs="Consolas"/>
@@ -222,21 +191,7 @@
               <w:rPr>
                 <w:rFonts w:ascii="Consolas" w:hAnsi="Consolas" w:cs="Consolas"/>
               </w:rPr>
-              <w:t xml:space="preserve">largest = </w:t>
-            </w:r>
-            <w:proofErr w:type="spellStart"/>
-            <w:r>
-              <w:rPr>
-                <w:rFonts w:ascii="Consolas" w:hAnsi="Consolas" w:cs="Consolas"/>
-              </w:rPr>
-              <w:t>find_largest</w:t>
-            </w:r>
-            <w:proofErr w:type="spellEnd"/>
-            <w:r>
-              <w:rPr>
-                <w:rFonts w:ascii="Consolas" w:hAnsi="Consolas" w:cs="Consolas"/>
-              </w:rPr>
-              <w:t>(</w:t>
+              <w:t>largest = find_largest(</w:t>
             </w:r>
             <w:r>
               <w:rPr>
@@ -244,19 +199,11 @@
               </w:rPr>
               <w:t>&amp;</w:t>
             </w:r>
-            <w:proofErr w:type="spellStart"/>
-            <w:r>
-              <w:rPr>
-                <w:rFonts w:ascii="Consolas" w:hAnsi="Consolas" w:cs="Consolas"/>
-              </w:rPr>
-              <w:t>my_list</w:t>
-            </w:r>
-            <w:proofErr w:type="spellEnd"/>
-            <w:r>
-              <w:rPr>
-                <w:rFonts w:ascii="Consolas" w:hAnsi="Consolas" w:cs="Consolas"/>
-              </w:rPr>
-              <w:t>)</w:t>
+            <w:r>
+              <w:rPr>
+                <w:rFonts w:ascii="Consolas" w:hAnsi="Consolas" w:cs="Consolas"/>
+              </w:rPr>
+              <w:t>my_list)</w:t>
             </w:r>
             <w:r>
               <w:rPr>
@@ -271,19 +218,11 @@
                 <w:rFonts w:ascii="Consolas" w:hAnsi="Consolas" w:cs="Consolas"/>
               </w:rPr>
             </w:pPr>
-            <w:proofErr w:type="spellStart"/>
-            <w:r>
-              <w:rPr>
-                <w:rFonts w:ascii="Consolas" w:hAnsi="Consolas" w:cs="Consolas"/>
-              </w:rPr>
-              <w:t>cout</w:t>
-            </w:r>
-            <w:proofErr w:type="spellEnd"/>
-            <w:r>
-              <w:rPr>
-                <w:rFonts w:ascii="Consolas" w:hAnsi="Consolas" w:cs="Consolas"/>
-              </w:rPr>
-              <w:t xml:space="preserve"> &lt;&lt; </w:t>
+            <w:r>
+              <w:rPr>
+                <w:rFonts w:ascii="Consolas" w:hAnsi="Consolas" w:cs="Consolas"/>
+              </w:rPr>
+              <w:t xml:space="preserve">cout &lt;&lt; </w:t>
             </w:r>
             <w:r>
               <w:rPr>
@@ -295,29 +234,7 @@
               <w:rPr>
                 <w:rFonts w:ascii="Consolas" w:hAnsi="Consolas" w:cs="Consolas"/>
               </w:rPr>
-              <w:t xml:space="preserve"> &lt;&lt; </w:t>
-            </w:r>
-            <w:proofErr w:type="spellStart"/>
-            <w:proofErr w:type="gramStart"/>
-            <w:r>
-              <w:rPr>
-                <w:rFonts w:ascii="Consolas" w:hAnsi="Consolas" w:cs="Consolas"/>
-              </w:rPr>
-              <w:t>endl</w:t>
-            </w:r>
-            <w:proofErr w:type="spellEnd"/>
-            <w:r>
-              <w:rPr>
-                <w:rFonts w:ascii="Consolas" w:hAnsi="Consolas" w:cs="Consolas"/>
-              </w:rPr>
-              <w:t>;  /</w:t>
-            </w:r>
-            <w:proofErr w:type="gramEnd"/>
-            <w:r>
-              <w:rPr>
-                <w:rFonts w:ascii="Consolas" w:hAnsi="Consolas" w:cs="Consolas"/>
-              </w:rPr>
-              <w:t>/</w:t>
+              <w:t xml:space="preserve"> &lt;&lt; endl;  //</w:t>
             </w:r>
             <w:r>
               <w:rPr>
@@ -335,13 +252,8 @@
         <w:pStyle w:val="Heading3"/>
       </w:pPr>
       <w:r>
-        <w:t xml:space="preserve">Function #2: </w:t>
-      </w:r>
-      <w:proofErr w:type="spellStart"/>
-      <w:r>
-        <w:t>write_list</w:t>
-      </w:r>
-      <w:proofErr w:type="spellEnd"/>
+        <w:t>Function #2: write_list</w:t>
+      </w:r>
     </w:p>
     <w:p>
       <w:r>
@@ -362,60 +274,35 @@
           <w:b/>
           <w:i/>
         </w:rPr>
+        <w:t xml:space="preserve"> write_list(</w:t>
+      </w:r>
+      <w:r>
+        <w:rPr>
+          <w:b/>
+          <w:i/>
+        </w:rPr>
+        <w:t>vector&lt;int&gt;</w:t>
+      </w:r>
+      <w:r>
+        <w:rPr>
+          <w:b/>
+          <w:i/>
+        </w:rPr>
+        <w:t>*</w:t>
+      </w:r>
+      <w:r>
+        <w:rPr>
+          <w:b/>
+          <w:i/>
+        </w:rPr>
         <w:t xml:space="preserve"> </w:t>
       </w:r>
-      <w:proofErr w:type="spellStart"/>
-      <w:r>
-        <w:rPr>
-          <w:b/>
-          <w:i/>
-        </w:rPr>
-        <w:t>write_list</w:t>
-      </w:r>
-      <w:proofErr w:type="spellEnd"/>
-      <w:r>
-        <w:rPr>
-          <w:b/>
-          <w:i/>
-        </w:rPr>
-        <w:t>(</w:t>
-      </w:r>
-      <w:r>
-        <w:rPr>
-          <w:b/>
-          <w:i/>
-        </w:rPr>
-        <w:t>vector&lt;int&gt;</w:t>
-      </w:r>
-      <w:r>
-        <w:rPr>
-          <w:b/>
-          <w:i/>
-        </w:rPr>
-        <w:t>*</w:t>
-      </w:r>
-      <w:r>
-        <w:rPr>
-          <w:b/>
-          <w:i/>
-        </w:rPr>
-        <w:t xml:space="preserve"> </w:t>
-      </w:r>
-      <w:proofErr w:type="spellStart"/>
-      <w:r>
-        <w:rPr>
-          <w:b/>
-          <w:i/>
-        </w:rPr>
-        <w:t>some_list</w:t>
-      </w:r>
-      <w:proofErr w:type="spellEnd"/>
-      <w:r>
-        <w:rPr>
-          <w:b/>
-          <w:i/>
-        </w:rPr>
-        <w:t xml:space="preserve">, </w:t>
+      <w:r>
+        <w:rPr>
+          <w:b/>
+          <w:i/>
+        </w:rPr>
+        <w:t xml:space="preserve">some_list, </w:t>
       </w:r>
       <w:r>
         <w:rPr>
@@ -424,32 +311,15 @@
         </w:rPr>
         <w:t xml:space="preserve">string </w:t>
       </w:r>
-      <w:proofErr w:type="spellStart"/>
-      <w:r>
-        <w:rPr>
-          <w:b/>
-          <w:i/>
-        </w:rPr>
-        <w:t>file_name</w:t>
-      </w:r>
-      <w:proofErr w:type="spellEnd"/>
-      <w:r>
-        <w:rPr>
-          <w:b/>
-          <w:i/>
-        </w:rPr>
-        <w:t xml:space="preserve">) </w:t>
-      </w:r>
-      <w:r>
-        <w:t xml:space="preserve">that writes the contents of the list to the file name present in </w:t>
-      </w:r>
-      <w:proofErr w:type="spellStart"/>
-      <w:r>
-        <w:t>some_list</w:t>
-      </w:r>
-      <w:proofErr w:type="spellEnd"/>
-      <w:r>
-        <w:t xml:space="preserve"> (one item per line in the file).  </w:t>
+      <w:r>
+        <w:rPr>
+          <w:b/>
+          <w:i/>
+        </w:rPr>
+        <w:t xml:space="preserve">file_name) </w:t>
+      </w:r>
+      <w:r>
+        <w:t xml:space="preserve">that writes the contents of the list to the file name present in some_list (one item per line in the file).  </w:t>
       </w:r>
     </w:p>
     <w:p>
@@ -481,16 +351,8 @@
               <w:rPr>
                 <w:rFonts w:ascii="Consolas" w:hAnsi="Consolas" w:cs="Consolas"/>
               </w:rPr>
-              <w:t xml:space="preserve">vector&lt;int&gt; </w:t>
-            </w:r>
-            <w:proofErr w:type="gramStart"/>
-            <w:r>
-              <w:rPr>
-                <w:rFonts w:ascii="Consolas" w:hAnsi="Consolas" w:cs="Consolas"/>
-              </w:rPr>
-              <w:t>data{</w:t>
-            </w:r>
-            <w:proofErr w:type="gramEnd"/>
+              <w:t>vector&lt;int&gt; data{</w:t>
+            </w:r>
             <w:r>
               <w:rPr>
                 <w:rFonts w:ascii="Consolas" w:hAnsi="Consolas" w:cs="Consolas"/>
@@ -516,19 +378,11 @@
               </w:rPr>
               <w:t xml:space="preserve">string </w:t>
             </w:r>
-            <w:proofErr w:type="spellStart"/>
-            <w:r>
-              <w:rPr>
-                <w:rFonts w:ascii="Consolas" w:hAnsi="Consolas" w:cs="Consolas"/>
-              </w:rPr>
-              <w:t>file_name</w:t>
-            </w:r>
-            <w:proofErr w:type="spellEnd"/>
-            <w:r>
-              <w:rPr>
-                <w:rFonts w:ascii="Consolas" w:hAnsi="Consolas" w:cs="Consolas"/>
-              </w:rPr>
-              <w:t xml:space="preserve"> = "output.txt"</w:t>
+            <w:r>
+              <w:rPr>
+                <w:rFonts w:ascii="Consolas" w:hAnsi="Consolas" w:cs="Consolas"/>
+              </w:rPr>
+              <w:t>file_name = "output.txt"</w:t>
             </w:r>
             <w:r>
               <w:rPr>
@@ -538,61 +392,23 @@
             </w:r>
           </w:p>
           <w:p>
-            <w:proofErr w:type="spellStart"/>
-            <w:r>
-              <w:rPr>
-                <w:rFonts w:ascii="Consolas" w:hAnsi="Consolas" w:cs="Consolas"/>
-              </w:rPr>
-              <w:t>write_</w:t>
-            </w:r>
-            <w:proofErr w:type="gramStart"/>
-            <w:r>
-              <w:rPr>
-                <w:rFonts w:ascii="Consolas" w:hAnsi="Consolas" w:cs="Consolas"/>
-              </w:rPr>
-              <w:t>list</w:t>
-            </w:r>
-            <w:proofErr w:type="spellEnd"/>
-            <w:r>
-              <w:rPr>
-                <w:rFonts w:ascii="Consolas" w:hAnsi="Consolas" w:cs="Consolas"/>
-              </w:rPr>
-              <w:t>(</w:t>
-            </w:r>
-            <w:proofErr w:type="gramEnd"/>
+            <w:r>
+              <w:rPr>
+                <w:rFonts w:ascii="Consolas" w:hAnsi="Consolas" w:cs="Consolas"/>
+              </w:rPr>
+              <w:t>write_list(</w:t>
+            </w:r>
             <w:r>
               <w:rPr>
                 <w:rFonts w:ascii="Consolas" w:hAnsi="Consolas" w:cs="Consolas"/>
               </w:rPr>
               <w:t>&amp;</w:t>
             </w:r>
-            <w:proofErr w:type="spellStart"/>
-            <w:r>
-              <w:rPr>
-                <w:rFonts w:ascii="Consolas" w:hAnsi="Consolas" w:cs="Consolas"/>
-              </w:rPr>
-              <w:t>my_list</w:t>
-            </w:r>
-            <w:proofErr w:type="spellEnd"/>
-            <w:r>
-              <w:rPr>
-                <w:rFonts w:ascii="Consolas" w:hAnsi="Consolas" w:cs="Consolas"/>
-              </w:rPr>
-              <w:t xml:space="preserve">, </w:t>
-            </w:r>
-            <w:proofErr w:type="spellStart"/>
-            <w:r>
-              <w:rPr>
-                <w:rFonts w:ascii="Consolas" w:hAnsi="Consolas" w:cs="Consolas"/>
-              </w:rPr>
-              <w:t>file_name</w:t>
-            </w:r>
-            <w:proofErr w:type="spellEnd"/>
-            <w:r>
-              <w:rPr>
-                <w:rFonts w:ascii="Consolas" w:hAnsi="Consolas" w:cs="Consolas"/>
-              </w:rPr>
-              <w:t>)</w:t>
+            <w:r>
+              <w:rPr>
+                <w:rFonts w:ascii="Consolas" w:hAnsi="Consolas" w:cs="Consolas"/>
+              </w:rPr>
+              <w:t>my_list, file_name)</w:t>
             </w:r>
             <w:r>
               <w:rPr>
@@ -604,21 +420,7 @@
               <w:rPr>
                 <w:rFonts w:ascii="Consolas" w:hAnsi="Consolas" w:cs="Consolas"/>
               </w:rPr>
-              <w:t xml:space="preserve"> #outputs contents of </w:t>
-            </w:r>
-            <w:proofErr w:type="spellStart"/>
-            <w:r>
-              <w:rPr>
-                <w:rFonts w:ascii="Consolas" w:hAnsi="Consolas" w:cs="Consolas"/>
-              </w:rPr>
-              <w:t>my_list</w:t>
-            </w:r>
-            <w:proofErr w:type="spellEnd"/>
-            <w:r>
-              <w:rPr>
-                <w:rFonts w:ascii="Consolas" w:hAnsi="Consolas" w:cs="Consolas"/>
-              </w:rPr>
-              <w:t xml:space="preserve"> to file</w:t>
+              <w:t xml:space="preserve"> #outputs contents of my_list to file</w:t>
             </w:r>
           </w:p>
         </w:tc>
@@ -645,13 +447,8 @@
       </w:pPr>
       <w:r>
         <w:lastRenderedPageBreak/>
-        <w:t xml:space="preserve">Function #3: </w:t>
-      </w:r>
-      <w:proofErr w:type="spellStart"/>
-      <w:r>
-        <w:t>read_list</w:t>
-      </w:r>
-      <w:proofErr w:type="spellEnd"/>
+        <w:t>Function #3: read_list</w:t>
+      </w:r>
     </w:p>
     <w:p>
       <w:r>
@@ -662,40 +459,15 @@
           <w:b/>
           <w:i/>
         </w:rPr>
-        <w:t xml:space="preserve">vector&lt;int&gt; </w:t>
-      </w:r>
-      <w:proofErr w:type="spellStart"/>
-      <w:r>
-        <w:rPr>
-          <w:b/>
-          <w:i/>
-        </w:rPr>
-        <w:t>r</w:t>
-      </w:r>
-      <w:r>
-        <w:rPr>
-          <w:b/>
-          <w:i/>
-        </w:rPr>
-        <w:t>ead_</w:t>
-      </w:r>
-      <w:proofErr w:type="gramStart"/>
-      <w:r>
-        <w:rPr>
-          <w:b/>
-          <w:i/>
-        </w:rPr>
-        <w:t>list</w:t>
-      </w:r>
-      <w:proofErr w:type="spellEnd"/>
-      <w:r>
-        <w:rPr>
-          <w:b/>
-          <w:i/>
-        </w:rPr>
-        <w:t>(</w:t>
-      </w:r>
-      <w:proofErr w:type="gramEnd"/>
+        <w:t>vector&lt;int&gt; r</w:t>
+      </w:r>
+      <w:r>
+        <w:rPr>
+          <w:b/>
+          <w:i/>
+        </w:rPr>
+        <w:t>ead_list(</w:t>
+      </w:r>
       <w:r>
         <w:rPr>
           <w:b/>
@@ -703,32 +475,15 @@
         </w:rPr>
         <w:t xml:space="preserve">string </w:t>
       </w:r>
-      <w:proofErr w:type="spellStart"/>
-      <w:r>
-        <w:rPr>
-          <w:b/>
-          <w:i/>
-        </w:rPr>
-        <w:t>file_name</w:t>
-      </w:r>
-      <w:proofErr w:type="spellEnd"/>
-      <w:r>
-        <w:rPr>
-          <w:b/>
-          <w:i/>
-        </w:rPr>
-        <w:t>)</w:t>
-      </w:r>
-      <w:r>
-        <w:t xml:space="preserve"> that reads the contents present in </w:t>
-      </w:r>
-      <w:proofErr w:type="spellStart"/>
-      <w:r>
-        <w:t>file_name</w:t>
-      </w:r>
-      <w:proofErr w:type="spellEnd"/>
-      <w:r>
-        <w:t xml:space="preserve"> into a </w:t>
+      <w:r>
+        <w:rPr>
+          <w:b/>
+          <w:i/>
+        </w:rPr>
+        <w:t>file_name)</w:t>
+      </w:r>
+      <w:r>
+        <w:t xml:space="preserve"> that reads the contents present in file_name into a </w:t>
       </w:r>
       <w:r>
         <w:t>vector</w:t>
@@ -768,19 +523,11 @@
               </w:rPr>
               <w:t xml:space="preserve">string </w:t>
             </w:r>
-            <w:proofErr w:type="spellStart"/>
-            <w:r>
-              <w:rPr>
-                <w:rFonts w:ascii="Consolas" w:hAnsi="Consolas" w:cs="Consolas"/>
-              </w:rPr>
-              <w:t>file_name</w:t>
-            </w:r>
-            <w:proofErr w:type="spellEnd"/>
-            <w:r>
-              <w:rPr>
-                <w:rFonts w:ascii="Consolas" w:hAnsi="Consolas" w:cs="Consolas"/>
-              </w:rPr>
-              <w:t xml:space="preserve"> = "function3.txt"</w:t>
+            <w:r>
+              <w:rPr>
+                <w:rFonts w:ascii="Consolas" w:hAnsi="Consolas" w:cs="Consolas"/>
+              </w:rPr>
+              <w:t>file_name = "function3.txt"</w:t>
             </w:r>
             <w:r>
               <w:rPr>
@@ -805,35 +552,7 @@
               <w:rPr>
                 <w:rFonts w:ascii="Consolas" w:hAnsi="Consolas" w:cs="Consolas"/>
               </w:rPr>
-              <w:t xml:space="preserve">items = </w:t>
-            </w:r>
-            <w:proofErr w:type="spellStart"/>
-            <w:r>
-              <w:rPr>
-                <w:rFonts w:ascii="Consolas" w:hAnsi="Consolas" w:cs="Consolas"/>
-              </w:rPr>
-              <w:t>read_list</w:t>
-            </w:r>
-            <w:proofErr w:type="spellEnd"/>
-            <w:r>
-              <w:rPr>
-                <w:rFonts w:ascii="Consolas" w:hAnsi="Consolas" w:cs="Consolas"/>
-              </w:rPr>
-              <w:t>(</w:t>
-            </w:r>
-            <w:proofErr w:type="spellStart"/>
-            <w:r>
-              <w:rPr>
-                <w:rFonts w:ascii="Consolas" w:hAnsi="Consolas" w:cs="Consolas"/>
-              </w:rPr>
-              <w:t>file_name</w:t>
-            </w:r>
-            <w:proofErr w:type="spellEnd"/>
-            <w:r>
-              <w:rPr>
-                <w:rFonts w:ascii="Consolas" w:hAnsi="Consolas" w:cs="Consolas"/>
-              </w:rPr>
-              <w:t>)</w:t>
+              <w:t>items = read_list(file_name)</w:t>
             </w:r>
             <w:r>
               <w:rPr>
@@ -883,13 +602,8 @@
         <w:pStyle w:val="Heading3"/>
       </w:pPr>
       <w:r>
-        <w:t xml:space="preserve">Function #4: </w:t>
-      </w:r>
-      <w:proofErr w:type="spellStart"/>
-      <w:r>
-        <w:t>convert_time</w:t>
-      </w:r>
-      <w:proofErr w:type="spellEnd"/>
+        <w:t>Function #4: convert_time</w:t>
+      </w:r>
     </w:p>
     <w:p>
       <w:r>
@@ -902,31 +616,13 @@
         </w:rPr>
         <w:t xml:space="preserve">string </w:t>
       </w:r>
-      <w:proofErr w:type="spellStart"/>
-      <w:r>
-        <w:rPr>
-          <w:b/>
-          <w:i/>
-        </w:rPr>
-        <w:t>calculate_</w:t>
-      </w:r>
-      <w:proofErr w:type="gramStart"/>
-      <w:r>
-        <w:rPr>
-          <w:b/>
-          <w:i/>
-        </w:rPr>
-        <w:t>time</w:t>
-      </w:r>
-      <w:proofErr w:type="spellEnd"/>
-      <w:r>
-        <w:rPr>
-          <w:b/>
-          <w:i/>
-        </w:rPr>
-        <w:t>(</w:t>
-      </w:r>
-      <w:proofErr w:type="gramEnd"/>
+      <w:r>
+        <w:rPr>
+          <w:b/>
+          <w:i/>
+        </w:rPr>
+        <w:t>calculate_time(</w:t>
+      </w:r>
       <w:r>
         <w:rPr>
           <w:b/>
@@ -1032,35 +728,7 @@
               <w:rPr>
                 <w:rFonts w:ascii="Consolas" w:hAnsi="Consolas" w:cs="Consolas"/>
               </w:rPr>
-              <w:t xml:space="preserve">time = </w:t>
-            </w:r>
-            <w:proofErr w:type="spellStart"/>
-            <w:r>
-              <w:rPr>
-                <w:rFonts w:ascii="Consolas" w:hAnsi="Consolas" w:cs="Consolas"/>
-              </w:rPr>
-              <w:t>calculate_</w:t>
-            </w:r>
-            <w:proofErr w:type="gramStart"/>
-            <w:r>
-              <w:rPr>
-                <w:rFonts w:ascii="Consolas" w:hAnsi="Consolas" w:cs="Consolas"/>
-              </w:rPr>
-              <w:t>time</w:t>
-            </w:r>
-            <w:proofErr w:type="spellEnd"/>
-            <w:r>
-              <w:rPr>
-                <w:rFonts w:ascii="Consolas" w:hAnsi="Consolas" w:cs="Consolas"/>
-              </w:rPr>
-              <w:t>(</w:t>
-            </w:r>
-            <w:proofErr w:type="gramEnd"/>
-            <w:r>
-              <w:rPr>
-                <w:rFonts w:ascii="Consolas" w:hAnsi="Consolas" w:cs="Consolas"/>
-              </w:rPr>
-              <w:t>6, 12, 30)</w:t>
+              <w:t>time = calculate_time(6, 12, 30)</w:t>
             </w:r>
             <w:r>
               <w:rPr>
@@ -1075,19 +743,11 @@
                 <w:rFonts w:ascii="Consolas" w:hAnsi="Consolas" w:cs="Consolas"/>
               </w:rPr>
             </w:pPr>
-            <w:proofErr w:type="spellStart"/>
-            <w:r>
-              <w:rPr>
-                <w:rFonts w:ascii="Consolas" w:hAnsi="Consolas" w:cs="Consolas"/>
-              </w:rPr>
-              <w:t>cout</w:t>
-            </w:r>
-            <w:proofErr w:type="spellEnd"/>
-            <w:r>
-              <w:rPr>
-                <w:rFonts w:ascii="Consolas" w:hAnsi="Consolas" w:cs="Consolas"/>
-              </w:rPr>
-              <w:t xml:space="preserve"> &lt;&lt; </w:t>
+            <w:r>
+              <w:rPr>
+                <w:rFonts w:ascii="Consolas" w:hAnsi="Consolas" w:cs="Consolas"/>
+              </w:rPr>
+              <w:t xml:space="preserve">cout &lt;&lt; </w:t>
             </w:r>
             <w:r>
               <w:rPr>
@@ -1099,21 +759,7 @@
               <w:rPr>
                 <w:rFonts w:ascii="Consolas" w:hAnsi="Consolas" w:cs="Consolas"/>
               </w:rPr>
-              <w:t xml:space="preserve">&lt;&lt; </w:t>
-            </w:r>
-            <w:proofErr w:type="spellStart"/>
-            <w:r>
-              <w:rPr>
-                <w:rFonts w:ascii="Consolas" w:hAnsi="Consolas" w:cs="Consolas"/>
-              </w:rPr>
-              <w:t>endl</w:t>
-            </w:r>
-            <w:proofErr w:type="spellEnd"/>
-            <w:r>
-              <w:rPr>
-                <w:rFonts w:ascii="Consolas" w:hAnsi="Consolas" w:cs="Consolas"/>
-              </w:rPr>
-              <w:t>; //</w:t>
+              <w:t>&lt;&lt; endl; //</w:t>
             </w:r>
             <w:r>
               <w:rPr>
@@ -1139,35 +785,7 @@
               <w:rPr>
                 <w:rFonts w:ascii="Consolas" w:hAnsi="Consolas" w:cs="Consolas"/>
               </w:rPr>
-              <w:t xml:space="preserve">time = </w:t>
-            </w:r>
-            <w:proofErr w:type="spellStart"/>
-            <w:r>
-              <w:rPr>
-                <w:rFonts w:ascii="Consolas" w:hAnsi="Consolas" w:cs="Consolas"/>
-              </w:rPr>
-              <w:t>calculate_</w:t>
-            </w:r>
-            <w:proofErr w:type="gramStart"/>
-            <w:r>
-              <w:rPr>
-                <w:rFonts w:ascii="Consolas" w:hAnsi="Consolas" w:cs="Consolas"/>
-              </w:rPr>
-              <w:t>time</w:t>
-            </w:r>
-            <w:proofErr w:type="spellEnd"/>
-            <w:r>
-              <w:rPr>
-                <w:rFonts w:ascii="Consolas" w:hAnsi="Consolas" w:cs="Consolas"/>
-              </w:rPr>
-              <w:t>(</w:t>
-            </w:r>
-            <w:proofErr w:type="gramEnd"/>
-            <w:r>
-              <w:rPr>
-                <w:rFonts w:ascii="Consolas" w:hAnsi="Consolas" w:cs="Consolas"/>
-              </w:rPr>
-              <w:t>13, 0, 1)</w:t>
+              <w:t>time = calculate_time(13, 0, 1)</w:t>
             </w:r>
             <w:r>
               <w:rPr>
@@ -1182,19 +800,11 @@
                 <w:rFonts w:ascii="Consolas" w:hAnsi="Consolas" w:cs="Consolas"/>
               </w:rPr>
             </w:pPr>
-            <w:proofErr w:type="spellStart"/>
-            <w:r>
-              <w:rPr>
-                <w:rFonts w:ascii="Consolas" w:hAnsi="Consolas" w:cs="Consolas"/>
-              </w:rPr>
-              <w:t>cout</w:t>
-            </w:r>
-            <w:proofErr w:type="spellEnd"/>
-            <w:r>
-              <w:rPr>
-                <w:rFonts w:ascii="Consolas" w:hAnsi="Consolas" w:cs="Consolas"/>
-              </w:rPr>
-              <w:t xml:space="preserve"> &lt;&lt; </w:t>
+            <w:r>
+              <w:rPr>
+                <w:rFonts w:ascii="Consolas" w:hAnsi="Consolas" w:cs="Consolas"/>
+              </w:rPr>
+              <w:t xml:space="preserve">cout &lt;&lt; </w:t>
             </w:r>
             <w:r>
               <w:rPr>
@@ -1206,21 +816,7 @@
               <w:rPr>
                 <w:rFonts w:ascii="Consolas" w:hAnsi="Consolas" w:cs="Consolas"/>
               </w:rPr>
-              <w:t xml:space="preserve"> &lt;&lt; </w:t>
-            </w:r>
-            <w:proofErr w:type="spellStart"/>
-            <w:r>
-              <w:rPr>
-                <w:rFonts w:ascii="Consolas" w:hAnsi="Consolas" w:cs="Consolas"/>
-              </w:rPr>
-              <w:t>endl</w:t>
-            </w:r>
-            <w:proofErr w:type="spellEnd"/>
-            <w:r>
-              <w:rPr>
-                <w:rFonts w:ascii="Consolas" w:hAnsi="Consolas" w:cs="Consolas"/>
-              </w:rPr>
-              <w:t>;</w:t>
+              <w:t xml:space="preserve"> &lt;&lt; endl;</w:t>
             </w:r>
             <w:r>
               <w:rPr>
@@ -1252,11 +848,9 @@
       <w:r>
         <w:t xml:space="preserve">Function #5: </w:t>
       </w:r>
-      <w:proofErr w:type="spellStart"/>
       <w:r>
         <w:t>to_upper</w:t>
       </w:r>
-      <w:proofErr w:type="spellEnd"/>
     </w:p>
     <w:p>
       <w:r>
@@ -1276,23 +870,13 @@
         </w:rPr>
         <w:t xml:space="preserve"> </w:t>
       </w:r>
-      <w:proofErr w:type="spellStart"/>
-      <w:r>
-        <w:rPr>
-          <w:b/>
-          <w:i/>
-        </w:rPr>
-        <w:t>to_</w:t>
-      </w:r>
-      <w:proofErr w:type="gramStart"/>
-      <w:r>
-        <w:rPr>
-          <w:b/>
-          <w:i/>
-        </w:rPr>
-        <w:t>upper</w:t>
-      </w:r>
-      <w:proofErr w:type="spellEnd"/>
+      <w:r>
+        <w:rPr>
+          <w:b/>
+          <w:i/>
+        </w:rPr>
+        <w:t>to_upper</w:t>
+      </w:r>
       <w:r>
         <w:rPr>
           <w:b/>
@@ -1300,7 +884,6 @@
         </w:rPr>
         <w:t>(</w:t>
       </w:r>
-      <w:proofErr w:type="gramEnd"/>
       <w:r>
         <w:rPr>
           <w:b/>
@@ -1359,14 +942,12 @@
               </w:rPr>
               <w:t xml:space="preserve"> = </w:t>
             </w:r>
-            <w:proofErr w:type="spellStart"/>
             <w:r>
               <w:rPr>
                 <w:rFonts w:ascii="Consolas" w:hAnsi="Consolas" w:cs="Consolas"/>
               </w:rPr>
               <w:t>to_upper</w:t>
             </w:r>
-            <w:proofErr w:type="spellEnd"/>
             <w:r>
               <w:rPr>
                 <w:rFonts w:ascii="Consolas" w:hAnsi="Consolas" w:cs="Consolas"/>
@@ -1398,33 +979,11 @@
                 <w:rFonts w:ascii="Consolas" w:hAnsi="Consolas" w:cs="Consolas"/>
               </w:rPr>
             </w:pPr>
-            <w:proofErr w:type="spellStart"/>
-            <w:r>
-              <w:rPr>
-                <w:rFonts w:ascii="Consolas" w:hAnsi="Consolas" w:cs="Consolas"/>
-              </w:rPr>
-              <w:t>cout</w:t>
-            </w:r>
-            <w:proofErr w:type="spellEnd"/>
-            <w:r>
-              <w:rPr>
-                <w:rFonts w:ascii="Consolas" w:hAnsi="Consolas" w:cs="Consolas"/>
-              </w:rPr>
-              <w:t xml:space="preserve"> &lt;&lt; upper &lt;&lt; </w:t>
-            </w:r>
-            <w:proofErr w:type="spellStart"/>
-            <w:r>
-              <w:rPr>
-                <w:rFonts w:ascii="Consolas" w:hAnsi="Consolas" w:cs="Consolas"/>
-              </w:rPr>
-              <w:t>endl</w:t>
-            </w:r>
-            <w:proofErr w:type="spellEnd"/>
-            <w:r>
-              <w:rPr>
-                <w:rFonts w:ascii="Consolas" w:hAnsi="Consolas" w:cs="Consolas"/>
-              </w:rPr>
-              <w:t>;</w:t>
+            <w:r>
+              <w:rPr>
+                <w:rFonts w:ascii="Consolas" w:hAnsi="Consolas" w:cs="Consolas"/>
+              </w:rPr>
+              <w:t>cout &lt;&lt; upper &lt;&lt; endl;</w:t>
             </w:r>
             <w:r>
               <w:rPr>
@@ -1432,8 +991,6 @@
               </w:rPr>
               <w:t xml:space="preserve"> </w:t>
             </w:r>
-            <w:bookmarkStart w:id="0" w:name="_GoBack"/>
-            <w:bookmarkEnd w:id="0"/>
           </w:p>
         </w:tc>
       </w:tr>
@@ -1578,7 +1135,7 @@
 </file>
 
 <file path=word/numbering.xml><?xml version="1.0" encoding="utf-8"?>
-<w:numbering xmlns:wpc="http://schemas.microsoft.com/office/word/2010/wordprocessingCanvas" xmlns:cx="http://schemas.microsoft.com/office/drawing/2014/chartex" xmlns:cx1="http://schemas.microsoft.com/office/drawing/2015/9/8/chartex" xmlns:cx2="http://schemas.microsoft.com/office/drawing/2015/10/21/chartex" xmlns:cx3="http://schemas.microsoft.com/office/drawing/2016/5/9/chartex" xmlns:cx4="http://schemas.microsoft.com/office/drawing/2016/5/10/chartex" xmlns:cx5="http://schemas.microsoft.com/office/drawing/2016/5/11/chartex" xmlns:cx6="http://schemas.microsoft.com/office/drawing/2016/5/12/chartex" xmlns:cx7="http://schemas.microsoft.com/office/drawing/2016/5/13/chartex" xmlns:cx8="http://schemas.microsoft.com/office/drawing/2016/5/14/chartex" xmlns:mc="http://schemas.openxmlformats.org/markup-compatibility/2006" xmlns:aink="http://schemas.microsoft.com/office/drawing/2016/ink" xmlns:am3d="http://schemas.microsoft.com/office/drawing/2017/model3d" xmlns:o="urn:schemas-microsoft-com:office:office" xmlns:r="http://schemas.openxmlformats.org/officeDocument/2006/relationships" xmlns:m="http://schemas.openxmlformats.org/officeDocument/2006/math" xmlns:v="urn:schemas-microsoft-com:vml" xmlns:wp14="http://schemas.microsoft.com/office/word/2010/wordprocessingDrawing" xmlns:wp="http://schemas.openxmlformats.org/drawingml/2006/wordprocessingDrawing" xmlns:w10="urn:schemas-microsoft-com:office:word" xmlns:w="http://schemas.openxmlformats.org/wordprocessingml/2006/main" xmlns:w14="http://schemas.microsoft.com/office/word/2010/wordml" xmlns:w15="http://schemas.microsoft.com/office/word/2012/wordml" xmlns:w16cid="http://schemas.microsoft.com/office/word/2016/wordml/cid" xmlns:w16se="http://schemas.microsoft.com/office/word/2015/wordml/symex" xmlns:wpg="http://schemas.microsoft.com/office/word/2010/wordprocessingGroup" xmlns:wpi="http://schemas.microsoft.com/office/word/2010/wordprocessingInk" xmlns:wne="http://schemas.microsoft.com/office/word/2006/wordml" xmlns:wps="http://schemas.microsoft.com/office/word/2010/wordprocessingShape" mc:Ignorable="w14 w15 w16se w16cid wp14">
+<w:numbering xmlns:wpc="http://schemas.microsoft.com/office/word/2010/wordprocessingCanvas" xmlns:cx="http://schemas.microsoft.com/office/drawing/2014/chartex" xmlns:cx1="http://schemas.microsoft.com/office/drawing/2015/9/8/chartex" xmlns:mc="http://schemas.openxmlformats.org/markup-compatibility/2006" xmlns:o="urn:schemas-microsoft-com:office:office" xmlns:r="http://schemas.openxmlformats.org/officeDocument/2006/relationships" xmlns:m="http://schemas.openxmlformats.org/officeDocument/2006/math" xmlns:v="urn:schemas-microsoft-com:vml" xmlns:wp14="http://schemas.microsoft.com/office/word/2010/wordprocessingDrawing" xmlns:wp="http://schemas.openxmlformats.org/drawingml/2006/wordprocessingDrawing" xmlns:w10="urn:schemas-microsoft-com:office:word" xmlns:w="http://schemas.openxmlformats.org/wordprocessingml/2006/main" xmlns:w14="http://schemas.microsoft.com/office/word/2010/wordml" xmlns:w15="http://schemas.microsoft.com/office/word/2012/wordml" xmlns:w16se="http://schemas.microsoft.com/office/word/2015/wordml/symex" xmlns:wpg="http://schemas.microsoft.com/office/word/2010/wordprocessingGroup" xmlns:wpi="http://schemas.microsoft.com/office/word/2010/wordprocessingInk" xmlns:wne="http://schemas.microsoft.com/office/word/2006/wordml" xmlns:wps="http://schemas.microsoft.com/office/word/2010/wordprocessingShape" mc:Ignorable="w14 w15 w16se wp14">
   <w:abstractNum w:abstractNumId="0" w15:restartNumberingAfterBreak="0">
     <w:nsid w:val="1AE618CB"/>
     <w:multiLevelType w:val="hybridMultilevel"/>
@@ -2020,7 +1577,7 @@
 </file>
 
 <file path=word/styles.xml><?xml version="1.0" encoding="utf-8"?>
-<w:styles xmlns:mc="http://schemas.openxmlformats.org/markup-compatibility/2006" xmlns:r="http://schemas.openxmlformats.org/officeDocument/2006/relationships" xmlns:w="http://schemas.openxmlformats.org/wordprocessingml/2006/main" xmlns:w14="http://schemas.microsoft.com/office/word/2010/wordml" xmlns:w15="http://schemas.microsoft.com/office/word/2012/wordml" xmlns:w16cid="http://schemas.microsoft.com/office/word/2016/wordml/cid" xmlns:w16se="http://schemas.microsoft.com/office/word/2015/wordml/symex" mc:Ignorable="w14 w15 w16se w16cid">
+<w:styles xmlns:mc="http://schemas.openxmlformats.org/markup-compatibility/2006" xmlns:r="http://schemas.openxmlformats.org/officeDocument/2006/relationships" xmlns:w="http://schemas.openxmlformats.org/wordprocessingml/2006/main" xmlns:w14="http://schemas.microsoft.com/office/word/2010/wordml" xmlns:w15="http://schemas.microsoft.com/office/word/2012/wordml" xmlns:w16se="http://schemas.microsoft.com/office/word/2015/wordml/symex" mc:Ignorable="w14 w15 w16se">
   <w:docDefaults>
     <w:rPrDefault>
       <w:rPr>
@@ -2036,7 +1593,7 @@
       </w:pPr>
     </w:pPrDefault>
   </w:docDefaults>
-  <w:latentStyles w:defLockedState="0" w:defUIPriority="99" w:defSemiHidden="0" w:defUnhideWhenUsed="0" w:defQFormat="0" w:count="375">
+  <w:latentStyles w:defLockedState="0" w:defUIPriority="99" w:defSemiHidden="0" w:defUnhideWhenUsed="0" w:defQFormat="0" w:count="371">
     <w:lsdException w:name="Normal" w:uiPriority="0" w:qFormat="1"/>
     <w:lsdException w:name="heading 1" w:uiPriority="9" w:qFormat="1"/>
     <w:lsdException w:name="heading 2" w:semiHidden="1" w:uiPriority="9" w:unhideWhenUsed="1" w:qFormat="1"/>
@@ -2408,10 +1965,6 @@
     <w:lsdException w:name="List Table 5 Dark Accent 6" w:uiPriority="50"/>
     <w:lsdException w:name="List Table 6 Colorful Accent 6" w:uiPriority="51"/>
     <w:lsdException w:name="List Table 7 Colorful Accent 6" w:uiPriority="52"/>
-    <w:lsdException w:name="Mention" w:semiHidden="1" w:unhideWhenUsed="1"/>
-    <w:lsdException w:name="Smart Hyperlink" w:semiHidden="1" w:unhideWhenUsed="1"/>
-    <w:lsdException w:name="Hashtag" w:semiHidden="1" w:unhideWhenUsed="1"/>
-    <w:lsdException w:name="Unresolved Mention" w:semiHidden="1" w:unhideWhenUsed="1"/>
   </w:latentStyles>
   <w:style w:type="paragraph" w:default="1" w:styleId="Normal">
     <w:name w:val="Normal"/>

</xml_diff>